<commit_message>
Update CV to include recent project experience and remove temporary files
</commit_message>
<xml_diff>
--- a/assets/CV.docx
+++ b/assets/CV.docx
@@ -139,6 +139,27 @@
           <w:rFonts w:ascii="Droid Sans" w:eastAsia="g_d0_f2" w:hAnsi="Droid Sans" w:cs="g_d0_f2"/>
         </w:rPr>
         <w:t xml:space="preserve"> </w:t>
+      </w:r>
+      <w:r>
+        <w:rPr>
+          <w:rFonts w:ascii="Droid Sans" w:eastAsia="g_d0_f2" w:hAnsi="Droid Sans" w:cs="g_d0_f2"/>
+        </w:rPr>
+        <w:t xml:space="preserve">including </w:t>
+      </w:r>
+      <w:hyperlink r:id="rId9" w:history="1">
+        <w:r>
+          <w:rPr>
+            <w:rStyle w:val="Hyperlink"/>
+            <w:rFonts w:ascii="Droid Sans" w:eastAsia="g_d0_f2" w:hAnsi="Droid Sans" w:cs="g_d0_f2"/>
+          </w:rPr>
+          <w:t>Idle Fields on Steam</w:t>
+        </w:r>
+      </w:hyperlink>
+      <w:r>
+        <w:rPr>
+          <w:rFonts w:ascii="Droid Sans" w:eastAsia="g_d0_f2" w:hAnsi="Droid Sans" w:cs="g_d0_f2"/>
+        </w:rPr>
+        <w:t>, which has been an amazing project  that I got to work with my friend that taught us a lot of publishing a game and what polish is needed to actually release the game.</w:t>
       </w:r>
     </w:p>
     <w:p>
@@ -280,25 +301,7 @@
                 <w:sz w:val="20"/>
                 <w:szCs w:val="20"/>
               </w:rPr>
-              <w:t xml:space="preserve">While working on Sea of thieves I have worked on major updates to the game. While keeping to a strict budget for performance by making changes to the engine and gaining a deeper understanding of the </w:t>
-            </w:r>
-            <w:proofErr w:type="gramStart"/>
-            <w:r>
-              <w:rPr>
-                <w:rFonts w:ascii="Droid Sans" w:eastAsia="Calibri" w:hAnsi="Droid Sans" w:cs="Calibri"/>
-                <w:sz w:val="20"/>
-                <w:szCs w:val="20"/>
-              </w:rPr>
-              <w:t>project as a whole</w:t>
-            </w:r>
-            <w:proofErr w:type="gramEnd"/>
-            <w:r>
-              <w:rPr>
-                <w:rFonts w:ascii="Droid Sans" w:eastAsia="Calibri" w:hAnsi="Droid Sans" w:cs="Calibri"/>
-                <w:sz w:val="20"/>
-                <w:szCs w:val="20"/>
-              </w:rPr>
-              <w:t>.</w:t>
+              <w:t>While working on Sea of thieves I have worked on major updates to the game. While keeping to a strict budget for performance by making changes to the engine and gaining a deeper understanding of the project as a whole.</w:t>
             </w:r>
           </w:p>
           <w:bookmarkEnd w:id="0"/>
@@ -774,6 +777,7 @@
                 <w:sz w:val="20"/>
                 <w:szCs w:val="20"/>
               </w:rPr>
+              <w:lastRenderedPageBreak/>
               <w:t xml:space="preserve">Final year project, making </w:t>
             </w:r>
             <w:r>
@@ -997,7 +1001,6 @@
           <w:sz w:val="28"/>
           <w:szCs w:val="28"/>
         </w:rPr>
-        <w:lastRenderedPageBreak/>
         <w:t>Technical Skills</w:t>
       </w:r>
       <w:r>
@@ -1542,8 +1545,8 @@
       </w:r>
     </w:p>
     <w:sectPr>
-      <w:headerReference w:type="default" r:id="rId9"/>
-      <w:footerReference w:type="default" r:id="rId10"/>
+      <w:headerReference w:type="default" r:id="rId10"/>
+      <w:footerReference w:type="default" r:id="rId11"/>
       <w:pgSz w:w="12240" w:h="15840"/>
       <w:pgMar w:top="85" w:right="1440" w:bottom="85" w:left="1440" w:header="283" w:footer="283" w:gutter="0"/>
       <w:cols w:space="720"/>
@@ -2404,6 +2407,18 @@
       <w:spacing w:after="0" w:line="240" w:lineRule="auto"/>
     </w:pPr>
   </w:style>
+  <w:style w:type="character" w:styleId="UnresolvedMention">
+    <w:name w:val="Unresolved Mention"/>
+    <w:basedOn w:val="DefaultParagraphFont"/>
+    <w:uiPriority w:val="99"/>
+    <w:semiHidden/>
+    <w:unhideWhenUsed/>
+    <w:rsid w:val="009C4A44"/>
+    <w:rPr>
+      <w:color w:val="605E5C"/>
+      <w:shd w:val="clear" w:color="auto" w:fill="E1DFDD"/>
+    </w:rPr>
+  </w:style>
 </w:styles>
 </file>
 

</xml_diff>